<commit_message>
updated testing teacher resources
</commit_message>
<xml_diff>
--- a/GoalProject1_Solution.docx
+++ b/GoalProject1_Solution.docx
@@ -21,7 +21,15 @@
         <w:rPr>
           <w:b/>
         </w:rPr>
-        <w:t>Goal Project 1 Solution &amp; Explanation</w:t>
+        <w:t>Goal Project 1</w:t>
+      </w:r>
+      <w:bookmarkStart w:id="0" w:name="_GoBack"/>
+      <w:bookmarkEnd w:id="0"/>
+      <w:r>
+        <w:rPr>
+          <w:b/>
+        </w:rPr>
+        <w:t xml:space="preserve"> Solution &amp; Explanation</w:t>
       </w:r>
     </w:p>
     <w:p/>
@@ -254,7 +262,7 @@
           <w:noProof/>
         </w:rPr>
         <w:drawing>
-          <wp:inline distT="0" distB="0" distL="0" distR="0">
+          <wp:inline distT="0" distB="0" distL="0" distR="0" wp14:anchorId="304680ED" wp14:editId="1BCCCCC8">
             <wp:extent cx="5485749" cy="1303867"/>
             <wp:effectExtent l="0" t="0" r="1270" b="0"/>
             <wp:docPr id="1" name="Picture 1"/>
@@ -461,10 +469,7 @@
         <w:t xml:space="preserve"> probably contained in &lt;h3&gt;&lt;/h3&gt; tags.</w:t>
       </w:r>
     </w:p>
-    <w:p>
-      <w:bookmarkStart w:id="0" w:name="_GoBack"/>
-      <w:bookmarkEnd w:id="0"/>
-    </w:p>
+    <w:p/>
     <w:p>
       <w:r>
         <w:t>The final code should look like this:</w:t>
@@ -650,15 +655,7 @@
           <w:sz w:val="16"/>
           <w:szCs w:val="16"/>
         </w:rPr>
-        <w:t xml:space="preserve">&gt; My favorite website is this </w:t>
-      </w:r>
-      <w:r>
-        <w:rPr>
-          <w:rFonts w:ascii="Courier" w:hAnsi="Courier"/>
-          <w:sz w:val="16"/>
-          <w:szCs w:val="16"/>
-        </w:rPr>
-        <w:t xml:space="preserve">&lt;a </w:t>
+        <w:t xml:space="preserve">&gt; My favorite website is this &lt;a </w:t>
       </w:r>
       <w:proofErr w:type="spellStart"/>
       <w:r>
@@ -676,15 +673,7 @@
           <w:sz w:val="16"/>
           <w:szCs w:val="16"/>
         </w:rPr>
-        <w:t>=”www.neopets.com”&gt; one &lt;/a&gt;</w:t>
-      </w:r>
-      <w:r>
-        <w:rPr>
-          <w:rFonts w:ascii="Courier" w:hAnsi="Courier"/>
-          <w:sz w:val="16"/>
-          <w:szCs w:val="16"/>
-        </w:rPr>
-        <w:t>!&lt;/h3&gt;</w:t>
+        <w:t>=”www.neopets.com”&gt; one &lt;/a&gt;!&lt;/h3&gt;</w:t>
       </w:r>
     </w:p>
     <w:p>
@@ -802,7 +791,20 @@
         <w:szCs w:val="12"/>
       </w:rPr>
       <w:tab/>
-      <w:t>Maryland Center for Women in Computing Curriculum-In-A-Box</w:t>
+    </w:r>
+    <w:r>
+      <w:rPr>
+        <w:sz w:val="12"/>
+        <w:szCs w:val="12"/>
+      </w:rPr>
+      <w:t>University of Maryland</w:t>
+    </w:r>
+    <w:r>
+      <w:rPr>
+        <w:sz w:val="12"/>
+        <w:szCs w:val="12"/>
+      </w:rPr>
+      <w:t xml:space="preserve"> Curriculum-In-A-Box</w:t>
     </w:r>
     <w:r>
       <w:rPr>

</xml_diff>